<commit_message>
Some tweaks to spec and risc assembler in development
</commit_message>
<xml_diff>
--- a/Documentation/Risc Machine.docx
+++ b/Documentation/Risc Machine.docx
@@ -2,7 +2,6 @@
 <file path=word/document.xml><?xml version="1.0" encoding="utf-8"?>
 <w:document xmlns:wpc="http://schemas.microsoft.com/office/word/2010/wordprocessingCanvas" xmlns:cx="http://schemas.microsoft.com/office/drawing/2014/chartex" xmlns:cx1="http://schemas.microsoft.com/office/drawing/2015/9/8/chartex" xmlns:cx2="http://schemas.microsoft.com/office/drawing/2015/10/21/chartex" xmlns:mc="http://schemas.openxmlformats.org/markup-compatibility/2006" xmlns:o="urn:schemas-microsoft-com:office:office" xmlns:r="http://schemas.openxmlformats.org/officeDocument/2006/relationships" xmlns:m="http://schemas.openxmlformats.org/officeDocument/2006/math" xmlns:v="urn:schemas-microsoft-com:vml" xmlns:wp14="http://schemas.microsoft.com/office/word/2010/wordprocessingDrawing" xmlns:wp="http://schemas.openxmlformats.org/drawingml/2006/wordprocessingDrawing" xmlns:w10="urn:schemas-microsoft-com:office:word" xmlns:w="http://schemas.openxmlformats.org/wordprocessingml/2006/main" xmlns:w14="http://schemas.microsoft.com/office/word/2010/wordml" xmlns:w15="http://schemas.microsoft.com/office/word/2012/wordml" xmlns:w16se="http://schemas.microsoft.com/office/word/2015/wordml/symex" xmlns:wpg="http://schemas.microsoft.com/office/word/2010/wordprocessingGroup" xmlns:wpi="http://schemas.microsoft.com/office/word/2010/wordprocessingInk" xmlns:wne="http://schemas.microsoft.com/office/word/2006/wordml" xmlns:wps="http://schemas.microsoft.com/office/word/2010/wordprocessingShape" mc:Ignorable="w14 w15 w16se wp14">
   <w:body>
-    <w:p/>
     <w:p>
       <w:pPr>
         <w:jc w:val="center"/>
@@ -21,10 +20,27 @@
     </w:p>
     <w:p>
       <w:r>
-        <w:t>The RISC machine is deliberately kept simple. There are two classes of instructions, which are separated by bit 31 , the most significant bit. It has a flat memory space of 32 bit words. The first 16 of these are considered to be general registers 32 bit r</w:t>
-      </w:r>
-      <w:r>
-        <w:t>egisters R0-R15. There are two</w:t>
+        <w:t>The RISC machine is deliberately kept simple. There are two classes of instructions, which are separated by bit 31 , the most significant bit. It has a flat memory space of 32 bit words</w:t>
+      </w:r>
+      <w:r>
+        <w:t>, the size being a power of 2</w:t>
+      </w:r>
+      <w:r>
+        <w:t xml:space="preserve">. </w:t>
+      </w:r>
+      <w:r>
+        <w:t xml:space="preserve">The first 64 bytes / 16 words are 16 </w:t>
+      </w:r>
+      <w:r>
+        <w:t>general 32 bit r</w:t>
+      </w:r>
+      <w:r>
+        <w:t>egisters R0-R15 (actual addresses 0,4,8,…,60)</w:t>
+      </w:r>
+    </w:p>
+    <w:p>
+      <w:r>
+        <w:t>There are two</w:t>
       </w:r>
       <w:r>
         <w:t xml:space="preserve"> flags, Sign and Zero. R15 is the program counter, R14 the link register.</w:t>
@@ -61,21 +77,45 @@
     </w:p>
     <w:p>
       <w:r>
-        <w:t>Bit 27 is the link bit. When this is set, R15 is copied to R14 before the branch is performed, effecting an ARM style subroutine call. (return involves copying R14 to R15)</w:t>
-      </w:r>
-    </w:p>
-    <w:p>
-      <w:r>
-        <w:t xml:space="preserve">Bits 26…0 are the address to branch </w:t>
-      </w:r>
-      <w:r>
-        <w:t>to (giving a 2^27 MW or 2^30 byte</w:t>
-      </w:r>
-      <w:r>
-        <w:t xml:space="preserve"> address space)</w:t>
-      </w:r>
-      <w:r>
-        <w:t>. This address is shifted right twice as all instructions are on 4 byte boundaries.</w:t>
+        <w:t xml:space="preserve">Bit 27 is the link bit. When this is set, R15 is copied to R14 before the branch is performed, </w:t>
+      </w:r>
+      <w:r>
+        <w:t xml:space="preserve">but </w:t>
+      </w:r>
+      <w:r>
+        <w:t>after</w:t>
+      </w:r>
+      <w:r>
+        <w:t xml:space="preserve"> the fetch, </w:t>
+      </w:r>
+      <w:r>
+        <w:t>effecting</w:t>
+      </w:r>
+      <w:r>
+        <w:t xml:space="preserve"> an ARM style subroutine call. (return involves copying R14 to R15)</w:t>
+      </w:r>
+      <w:r>
+        <w:t>. So R14 contains the instruction after this one.</w:t>
+      </w:r>
+    </w:p>
+    <w:p>
+      <w:r>
+        <w:t xml:space="preserve">Bits 26…0 are the </w:t>
+      </w:r>
+      <w:r>
+        <w:t xml:space="preserve">offset </w:t>
+      </w:r>
+      <w:r>
+        <w:t xml:space="preserve">address to branch </w:t>
+      </w:r>
+      <w:r>
+        <w:t>to</w:t>
+      </w:r>
+      <w:r>
+        <w:t>, divided by 4, sign extended giving a branch range of +/- 2^26 (nearly). This is added to the current value of R15 (after the fetch, so B 0 will actually branch to the next instruction)</w:t>
+      </w:r>
+      <w:r>
+        <w:t xml:space="preserve"> </w:t>
       </w:r>
     </w:p>
     <w:p>
@@ -169,7 +209,13 @@
     </w:p>
     <w:p>
       <w:r>
-        <w:t xml:space="preserve">The effective address value is the value of the lower 7 bits if the most significant bit is ‘0’, and </w:t>
+        <w:t>The effective address v</w:t>
+      </w:r>
+      <w:r>
+        <w:t>alue is the value of 4 x the lower 4</w:t>
+      </w:r>
+      <w:r>
+        <w:t xml:space="preserve"> bits if the most significant bit is ‘0’, and </w:t>
       </w:r>
       <w:r>
         <w:t>the contents of that memory location if the most significant bit is ‘1’ (direct vs indirect)</w:t>
@@ -180,7 +226,10 @@
     </w:p>
     <w:p>
       <w:r>
-        <w:t>The exception to this rule occurs when bit 23 of the modifier is ‘1’ then the target then the fetched value is the sign extended value of bits 0..7.</w:t>
+        <w:t>The exception to this rule occurs when bit 23 of the modifier is ‘1’ then the target then the fetched value is the s</w:t>
+      </w:r>
+      <w:r>
+        <w:t>ign extended value of bits 0..7, giving a short constant range of 0..127</w:t>
       </w:r>
     </w:p>
     <w:p>
@@ -190,17 +239,43 @@
       <w:r>
         <w:t xml:space="preserve"> data will have to be compacted in and out.</w:t>
       </w:r>
-    </w:p>
-    <w:p>
-      <w:pPr>
-        <w:rPr>
-          <w:u w:val="single"/>
-        </w:rPr>
-      </w:pPr>
-      <w:r>
-        <w:rPr>
-          <w:u w:val="single"/>
-        </w:rPr>
+      <w:r>
+        <w:t xml:space="preserve"> Addresses should all be on a 4 byte boundary.</w:t>
+      </w:r>
+      <w:r>
+        <w:t xml:space="preserve"> It is implementation dependent how this is handled (e.g. memory can be implemented as 2^27 longs or 2^29 bytes.</w:t>
+      </w:r>
+      <w:r>
+        <w:t xml:space="preserve"> The fo</w:t>
+      </w:r>
+      <w:r>
+        <w:t>rmer is probably more efficient but requires addresses to be scaled by four.</w:t>
+      </w:r>
+    </w:p>
+    <w:p>
+      <w:pPr>
+        <w:rPr>
+          <w:u w:val="single"/>
+        </w:rPr>
+      </w:pPr>
+      <w:r>
+        <w:rPr>
+          <w:u w:val="single"/>
+        </w:rPr>
+        <w:br w:type="page"/>
+      </w:r>
+    </w:p>
+    <w:p>
+      <w:pPr>
+        <w:rPr>
+          <w:u w:val="single"/>
+        </w:rPr>
+      </w:pPr>
+      <w:r>
+        <w:rPr>
+          <w:u w:val="single"/>
+        </w:rPr>
+        <w:lastRenderedPageBreak/>
         <w:t>Functions</w:t>
       </w:r>
     </w:p>
@@ -301,7 +376,6 @@
         <w:rPr>
           <w:u w:val="single"/>
         </w:rPr>
-        <w:lastRenderedPageBreak/>
         <w:t>Condition Codes</w:t>
       </w:r>
     </w:p>
@@ -320,6 +394,9 @@
         <w:tab/>
         <w:t>Always</w:t>
       </w:r>
+      <w:r>
+        <w:t xml:space="preserve"> execute</w:t>
+      </w:r>
     </w:p>
     <w:p>
       <w:pPr>
@@ -414,6 +491,9 @@
         <w:tab/>
         <w:t>Never</w:t>
       </w:r>
+      <w:r>
+        <w:t xml:space="preserve"> execute</w:t>
+      </w:r>
     </w:p>
     <w:p>
       <w:pPr>
@@ -499,7 +579,6 @@
         <w:t>zero clear</w:t>
       </w:r>
     </w:p>
-    <w:p/>
     <w:p>
       <w:pPr>
         <w:rPr>
@@ -525,15 +604,9 @@
           <w:ilvl w:val="0"/>
           <w:numId w:val="5"/>
         </w:numPr>
-        <w:rPr>
-          <w:u w:val="single"/>
-        </w:rPr>
-      </w:pPr>
-      <w:r>
-        <w:t>Calculate the source address and read it or source value</w:t>
-      </w:r>
-      <w:r>
-        <w:t xml:space="preserve"> dependent on bit 23</w:t>
+      </w:pPr>
+      <w:r>
+        <w:t>Read the instruction from address R15</w:t>
       </w:r>
     </w:p>
     <w:p>
@@ -543,12 +616,9 @@
           <w:ilvl w:val="0"/>
           <w:numId w:val="5"/>
         </w:numPr>
-        <w:rPr>
-          <w:u w:val="single"/>
-        </w:rPr>
-      </w:pPr>
-      <w:r>
-        <w:t>Rotate the read value left according to bits 16-20</w:t>
+      </w:pPr>
+      <w:r>
+        <w:t>Increment R15</w:t>
       </w:r>
     </w:p>
     <w:p>
@@ -563,7 +633,10 @@
         </w:rPr>
       </w:pPr>
       <w:r>
-        <w:t>Calculate the target address</w:t>
+        <w:t>Calculate the source address and read it or source value</w:t>
+      </w:r>
+      <w:r>
+        <w:t xml:space="preserve"> dependent on bit 23</w:t>
       </w:r>
     </w:p>
     <w:p>
@@ -578,7 +651,7 @@
         </w:rPr>
       </w:pPr>
       <w:r>
-        <w:t>Calculate the result</w:t>
+        <w:t>Rotate the read value left according to bits 16-20</w:t>
       </w:r>
     </w:p>
     <w:p>
@@ -593,7 +666,7 @@
         </w:rPr>
       </w:pPr>
       <w:r>
-        <w:t>Set the flags</w:t>
+        <w:t>Calculate the target address</w:t>
       </w:r>
     </w:p>
     <w:p>
@@ -608,6 +681,36 @@
         </w:rPr>
       </w:pPr>
       <w:r>
+        <w:t>Calculate the result</w:t>
+      </w:r>
+    </w:p>
+    <w:p>
+      <w:pPr>
+        <w:pStyle w:val="ListParagraph"/>
+        <w:numPr>
+          <w:ilvl w:val="0"/>
+          <w:numId w:val="5"/>
+        </w:numPr>
+        <w:rPr>
+          <w:u w:val="single"/>
+        </w:rPr>
+      </w:pPr>
+      <w:r>
+        <w:t>Set the flags</w:t>
+      </w:r>
+    </w:p>
+    <w:p>
+      <w:pPr>
+        <w:pStyle w:val="ListParagraph"/>
+        <w:numPr>
+          <w:ilvl w:val="0"/>
+          <w:numId w:val="5"/>
+        </w:numPr>
+        <w:rPr>
+          <w:u w:val="single"/>
+        </w:rPr>
+      </w:pPr>
+      <w:r>
         <w:t>Store in the target</w:t>
       </w:r>
     </w:p>
@@ -631,19 +734,42 @@
         </w:rPr>
       </w:pPr>
       <w:r>
-        <w:t>The processor is reset to all registers zero, all flags cleared.</w:t>
-      </w:r>
-    </w:p>
-    <w:p>
-      <w:pPr>
-        <w:rPr>
-          <w:u w:val="single"/>
-        </w:rPr>
-      </w:pPr>
-      <w:r>
-        <w:rPr>
-          <w:u w:val="single"/>
-        </w:rPr>
+        <w:t>In the reset sta</w:t>
+      </w:r>
+      <w:r>
+        <w:t>te, R15 is guaranteed to be 64</w:t>
+      </w:r>
+      <w:r>
+        <w:t xml:space="preserve"> for the first instruction</w:t>
+      </w:r>
+      <w:r>
+        <w:t>. Code should be loaded into 64. (note, this is a byte offset hence 16 x 4 byte registers)</w:t>
+      </w:r>
+    </w:p>
+    <w:p>
+      <w:pPr>
+        <w:rPr>
+          <w:u w:val="single"/>
+        </w:rPr>
+      </w:pPr>
+      <w:r>
+        <w:rPr>
+          <w:u w:val="single"/>
+        </w:rPr>
+        <w:br w:type="page"/>
+      </w:r>
+    </w:p>
+    <w:p>
+      <w:pPr>
+        <w:rPr>
+          <w:u w:val="single"/>
+        </w:rPr>
+      </w:pPr>
+      <w:r>
+        <w:rPr>
+          <w:u w:val="single"/>
+        </w:rPr>
+        <w:lastRenderedPageBreak/>
         <w:t>Mnemonics</w:t>
       </w:r>
     </w:p>
@@ -676,15 +802,33 @@
         <w:t>&lt;Instruction&gt;[&lt;condition&gt;] [@]</w:t>
       </w:r>
       <w:r>
-        <w:t>target,[@]source or #constant</w:t>
+        <w:t xml:space="preserve">target,[@]source or </w:t>
+      </w:r>
+      <w:r>
+        <w:t>constant</w:t>
       </w:r>
       <w:r>
         <w:t>, [ rotate ]</w:t>
       </w:r>
     </w:p>
     <w:p>
-      <w:r>
-        <w:t xml:space="preserve">The #constant syntax applies whether it is a short constant in a single word (-128 … 127) or a long constant in the next word. </w:t>
+      <w:pPr>
+        <w:pStyle w:val="ListParagraph"/>
+        <w:numPr>
+          <w:ilvl w:val="0"/>
+          <w:numId w:val="2"/>
+        </w:numPr>
+      </w:pPr>
+      <w:r>
+        <w:t>RET is a synonym for move R15,R14</w:t>
+      </w:r>
+    </w:p>
+    <w:p>
+      <w:r>
+        <w:t xml:space="preserve">The </w:t>
+      </w:r>
+      <w:r>
+        <w:t xml:space="preserve">constant syntax applies whether it is a short constant in a single word (-128 … 127) or a long constant in the next word. </w:t>
       </w:r>
       <w:r>
         <w:t>Rotate can be any number, but will be anded with 31 (so you can use -1)</w:t>
@@ -692,7 +836,10 @@
     </w:p>
     <w:p>
       <w:r>
-        <w:t>So if you do mov r4,#$2A</w:t>
+        <w:t>So if you do mov r4,</w:t>
+      </w:r>
+      <w:r>
+        <w:t>$2A</w:t>
       </w:r>
     </w:p>
     <w:p>
@@ -719,7 +866,10 @@
     </w:p>
     <w:p>
       <w:r>
-        <w:t>If you do move r4,#$12A it will compile the following words which are move r4,@r15 ; $12A</w:t>
+        <w:t>If you do move r4,</w:t>
+      </w:r>
+      <w:r>
+        <w:t>$12A it will compile the following words which are move r4,@r15 ; $12A</w:t>
       </w:r>
     </w:p>
     <w:p>
@@ -737,20 +887,6 @@
         <w:rPr>
           <w:u w:val="single"/>
         </w:rPr>
-        <w:br w:type="page"/>
-      </w:r>
-    </w:p>
-    <w:p>
-      <w:pPr>
-        <w:rPr>
-          <w:u w:val="single"/>
-        </w:rPr>
-      </w:pPr>
-      <w:r>
-        <w:rPr>
-          <w:u w:val="single"/>
-        </w:rPr>
-        <w:lastRenderedPageBreak/>
         <w:t>Memory Layout</w:t>
       </w:r>
     </w:p>
@@ -758,6 +894,25 @@
       <w:r>
         <w:t>Initial versions of the header data are compiled inline, taking advantage of the fact that any instruction beginning x100 will never be executed.</w:t>
       </w:r>
+      <w:r>
+        <w:t xml:space="preserve"> In the x86 this code will have to be branched over if the preceding code is not a return.</w:t>
+      </w:r>
+    </w:p>
+    <w:p>
+      <w:r>
+        <w:t>The first byte is the distance back to the head of the previous record</w:t>
+      </w:r>
+      <w:r>
+        <w:t xml:space="preserve"> in bytes</w:t>
+      </w:r>
+      <w:r>
+        <w:t>, with C in the top nibble. If there is no previous record, it contains C00000000</w:t>
+      </w:r>
+      <w:r>
+        <w:t>. So you can go to the previous record by just subtracting the contents of the memory location pointed to anded with 0FFFFFFF.</w:t>
+      </w:r>
+      <w:bookmarkStart w:id="0" w:name="_GoBack"/>
+      <w:bookmarkEnd w:id="0"/>
     </w:p>
     <w:p>
       <w:r>
@@ -1651,6 +1806,20 @@
         <w:rPr>
           <w:u w:val="single"/>
         </w:rPr>
+        <w:br w:type="page"/>
+      </w:r>
+    </w:p>
+    <w:p>
+      <w:pPr>
+        <w:rPr>
+          <w:u w:val="single"/>
+        </w:rPr>
+      </w:pPr>
+      <w:r>
+        <w:rPr>
+          <w:u w:val="single"/>
+        </w:rPr>
+        <w:lastRenderedPageBreak/>
         <w:t>Assembler</w:t>
       </w:r>
     </w:p>
@@ -1658,34 +1827,75 @@
       <w:r>
         <w:t>One element per line. Single pass, reverse patches at end.</w:t>
       </w:r>
-      <w:bookmarkStart w:id="0" w:name="_GoBack"/>
-      <w:bookmarkEnd w:id="0"/>
-    </w:p>
-    <w:p>
-      <w:r>
-        <w:t xml:space="preserve">[Definition] </w:t>
-      </w:r>
-      <w:r>
-        <w:tab/>
-      </w:r>
-      <w:r>
-        <w:tab/>
-        <w:t>Compile inline definition for given phrase. Clear all labels.</w:t>
-      </w:r>
-    </w:p>
-    <w:p>
-      <w:r>
-        <w:t xml:space="preserve">.nn </w:t>
-      </w:r>
-      <w:r>
-        <w:tab/>
-      </w:r>
-      <w:r>
-        <w:tab/>
-      </w:r>
-      <w:r>
-        <w:tab/>
-        <w:t xml:space="preserve">Label nn where nn = 0 – 99.  .nn  in a </w:t>
+      <w:r>
+        <w:t xml:space="preserve"> Spaces are irrelevant except at least one is required between the instruction and its operands.</w:t>
+      </w:r>
+    </w:p>
+    <w:p>
+      <w:r>
+        <w:t>//</w:t>
+      </w:r>
+      <w:r>
+        <w:t xml:space="preserve">  </w:t>
+      </w:r>
+      <w:r>
+        <w:tab/>
+      </w:r>
+      <w:r>
+        <w:tab/>
+      </w:r>
+      <w:r>
+        <w:tab/>
+      </w:r>
+      <w:r>
+        <w:t>anything after a</w:t>
+      </w:r>
+      <w:r>
+        <w:t xml:space="preserve"> double slash is a comment</w:t>
+      </w:r>
+    </w:p>
+    <w:p>
+      <w:r>
+        <w:t>:&lt;Definition&gt;</w:t>
+      </w:r>
+      <w:r>
+        <w:t xml:space="preserve"> </w:t>
+      </w:r>
+      <w:r>
+        <w:tab/>
+      </w:r>
+      <w:r>
+        <w:tab/>
+        <w:t>Compile inline definition for</w:t>
+      </w:r>
+      <w:r>
+        <w:t xml:space="preserve"> given phrase. Clear all labels, backpatch first.</w:t>
+      </w:r>
+    </w:p>
+    <w:p>
+      <w:r>
+        <w:t>.</w:t>
+      </w:r>
+      <w:r>
+        <w:t>n</w:t>
+      </w:r>
+      <w:r>
+        <w:t xml:space="preserve"> </w:t>
+      </w:r>
+      <w:r>
+        <w:tab/>
+      </w:r>
+      <w:r>
+        <w:tab/>
+      </w:r>
+      <w:r>
+        <w:tab/>
+      </w:r>
+      <w:r>
+        <w:t>Label n where n = 0 – 9.  .n</w:t>
+      </w:r>
+      <w:r>
+        <w:t xml:space="preserve">  in a </w:t>
       </w:r>
       <w:r>
         <w:rPr>
@@ -1694,7 +1904,29 @@
         <w:t>branch only</w:t>
       </w:r>
       <w:r>
-        <w:t xml:space="preserve"> mnemonic.</w:t>
+        <w:t xml:space="preserve"> mnemonic </w:t>
+      </w:r>
+    </w:p>
+    <w:p>
+      <w:pPr>
+        <w:rPr>
+          <w:i/>
+        </w:rPr>
+      </w:pPr>
+      <w:r>
+        <w:tab/>
+      </w:r>
+      <w:r>
+        <w:tab/>
+      </w:r>
+      <w:r>
+        <w:tab/>
+      </w:r>
+      <w:r>
+        <w:rPr>
+          <w:i/>
+        </w:rPr>
+        <w:t>(opcode and operand)</w:t>
       </w:r>
     </w:p>
     <w:p>
@@ -1721,7 +1953,55 @@
       </w:r>
       <w:r>
         <w:tab/>
-        <w:t>Advance code pointer by nnn, padding with 0</w:t>
+        <w:t>Advance code pointer by nnn</w:t>
+      </w:r>
+      <w:r>
+        <w:t xml:space="preserve"> words</w:t>
+      </w:r>
+      <w:r>
+        <w:t>, padding with 0</w:t>
+      </w:r>
+    </w:p>
+    <w:p>
+      <w:r>
+        <w:t>Ret</w:t>
+      </w:r>
+      <w:r>
+        <w:t>&lt;Cond&gt;</w:t>
+      </w:r>
+      <w:r>
+        <w:t xml:space="preserve"> </w:t>
+      </w:r>
+      <w:r>
+        <w:tab/>
+      </w:r>
+      <w:r>
+        <w:tab/>
+      </w:r>
+      <w:r>
+        <w:t>A special case for clarity, equivalent to mov r15,r14</w:t>
+      </w:r>
+    </w:p>
+    <w:p>
+      <w:pPr>
+        <w:rPr>
+          <w:i/>
+        </w:rPr>
+      </w:pPr>
+      <w:r>
+        <w:tab/>
+      </w:r>
+      <w:r>
+        <w:tab/>
+      </w:r>
+      <w:r>
+        <w:tab/>
+      </w:r>
+      <w:r>
+        <w:rPr>
+          <w:i/>
+        </w:rPr>
+        <w:t>(copy link register to program counter)</w:t>
       </w:r>
     </w:p>
     <w:sectPr>

</xml_diff>